<commit_message>
uploading a better pdf(with all the pictures)
</commit_message>
<xml_diff>
--- a/011.AZ-104-MicrosoftAzureAdministratorInstructionsLabsLAB_08-Manage_Virtual_Machine/Lab 08 - Manage Virtual Machines.docx
+++ b/011.AZ-104-MicrosoftAzureAdministratorInstructionsLabsLAB_08-Manage_Virtual_Machine/Lab 08 - Manage Virtual Machines.docx
@@ -95,17 +95,7 @@
           <w:color w:val="222222"/>
           <w:lang w:val="en-US"/>
         </w:rPr>
-        <w:t>.</w:t>
-      </w:r>
-      <w:r>
-        <w:rPr>
-          <w:rFonts w:ascii="Segoe UI Semibold" w:hAnsi="Segoe UI Semibold" w:cs="Segoe UI Semibold"/>
-          <w:b/>
-          <w:bCs/>
-          <w:color w:val="222222"/>
-          <w:lang w:val="en-US"/>
-        </w:rPr>
-        <w:t xml:space="preserve"> </w:t>
+        <w:t xml:space="preserve">. </w:t>
       </w:r>
       <w:r>
         <w:rPr>
@@ -226,8 +216,6 @@
           <w:lang w:val="en-US"/>
         </w:rPr>
       </w:pPr>
-      <w:bookmarkStart w:id="0" w:name="_GoBack"/>
-      <w:bookmarkEnd w:id="0"/>
       <w:r>
         <w:rPr>
           <w:rFonts w:ascii="Segoe UI Semibold" w:hAnsi="Segoe UI Semibold" w:cs="Segoe UI Semibold"/>
@@ -830,6 +818,69 @@
           <w:lang w:val="en-US"/>
         </w:rPr>
       </w:pPr>
+      <w:bookmarkStart w:id="0" w:name="_GoBack"/>
+      <w:r>
+        <w:rPr>
+          <w:noProof/>
+          <w:lang w:eastAsia="bg-BG"/>
+        </w:rPr>
+        <w:drawing>
+          <wp:anchor distT="0" distB="0" distL="114300" distR="114300" simplePos="0" relativeHeight="251666432" behindDoc="0" locked="0" layoutInCell="1" allowOverlap="1">
+            <wp:simplePos x="0" y="0"/>
+            <wp:positionH relativeFrom="margin">
+              <wp:posOffset>160655</wp:posOffset>
+            </wp:positionH>
+            <wp:positionV relativeFrom="margin">
+              <wp:align>bottom</wp:align>
+            </wp:positionV>
+            <wp:extent cx="5321300" cy="3790950"/>
+            <wp:effectExtent l="0" t="0" r="0" b="0"/>
+            <wp:wrapSquare wrapText="bothSides"/>
+            <wp:docPr id="7" name="Picture 7"/>
+            <wp:cNvGraphicFramePr>
+              <a:graphicFrameLocks xmlns:a="http://schemas.openxmlformats.org/drawingml/2006/main" noChangeAspect="1"/>
+            </wp:cNvGraphicFramePr>
+            <a:graphic xmlns:a="http://schemas.openxmlformats.org/drawingml/2006/main">
+              <a:graphicData uri="http://schemas.openxmlformats.org/drawingml/2006/picture">
+                <pic:pic xmlns:pic="http://schemas.openxmlformats.org/drawingml/2006/picture">
+                  <pic:nvPicPr>
+                    <pic:cNvPr id="7" name="Oppening the ip address in the client (browser).png"/>
+                    <pic:cNvPicPr/>
+                  </pic:nvPicPr>
+                  <pic:blipFill>
+                    <a:blip r:embed="rId13">
+                      <a:extLst>
+                        <a:ext uri="{28A0092B-C50C-407E-A947-70E740481C1C}">
+                          <a14:useLocalDpi xmlns:a14="http://schemas.microsoft.com/office/drawing/2010/main" val="0"/>
+                        </a:ext>
+                      </a:extLst>
+                    </a:blip>
+                    <a:stretch>
+                      <a:fillRect/>
+                    </a:stretch>
+                  </pic:blipFill>
+                  <pic:spPr>
+                    <a:xfrm>
+                      <a:off x="0" y="0"/>
+                      <a:ext cx="5321300" cy="3790950"/>
+                    </a:xfrm>
+                    <a:prstGeom prst="rect">
+                      <a:avLst/>
+                    </a:prstGeom>
+                  </pic:spPr>
+                </pic:pic>
+              </a:graphicData>
+            </a:graphic>
+            <wp14:sizeRelH relativeFrom="margin">
+              <wp14:pctWidth>0</wp14:pctWidth>
+            </wp14:sizeRelH>
+            <wp14:sizeRelV relativeFrom="margin">
+              <wp14:pctHeight>0</wp14:pctHeight>
+            </wp14:sizeRelV>
+          </wp:anchor>
+        </w:drawing>
+      </w:r>
+      <w:bookmarkEnd w:id="0"/>
       <w:r>
         <w:rPr>
           <w:noProof/>
@@ -859,7 +910,7 @@
                     <pic:cNvPicPr/>
                   </pic:nvPicPr>
                   <pic:blipFill>
-                    <a:blip r:embed="rId13">
+                    <a:blip r:embed="rId14">
                       <a:extLst>
                         <a:ext uri="{28A0092B-C50C-407E-A947-70E740481C1C}">
                           <a14:useLocalDpi xmlns:a14="http://schemas.microsoft.com/office/drawing/2010/main" val="0"/>
@@ -914,7 +965,7 @@
                     <pic:cNvPicPr/>
                   </pic:nvPicPr>
                   <pic:blipFill>
-                    <a:blip r:embed="rId14">
+                    <a:blip r:embed="rId15">
                       <a:extLst>
                         <a:ext uri="{28A0092B-C50C-407E-A947-70E740481C1C}">
                           <a14:useLocalDpi xmlns:a14="http://schemas.microsoft.com/office/drawing/2010/main" val="0"/>
@@ -1007,7 +1058,7 @@
                     <pic:cNvPicPr/>
                   </pic:nvPicPr>
                   <pic:blipFill>
-                    <a:blip r:embed="rId15">
+                    <a:blip r:embed="rId16">
                       <a:extLst>
                         <a:ext uri="{28A0092B-C50C-407E-A947-70E740481C1C}">
                           <a14:useLocalDpi xmlns:a14="http://schemas.microsoft.com/office/drawing/2010/main" val="0"/>
@@ -1065,7 +1116,7 @@
                     <pic:cNvPicPr/>
                   </pic:nvPicPr>
                   <pic:blipFill>
-                    <a:blip r:embed="rId16">
+                    <a:blip r:embed="rId17">
                       <a:extLst>
                         <a:ext uri="{28A0092B-C50C-407E-A947-70E740481C1C}">
                           <a14:useLocalDpi xmlns:a14="http://schemas.microsoft.com/office/drawing/2010/main" val="0"/>
@@ -1128,7 +1179,7 @@
                     <pic:cNvPicPr/>
                   </pic:nvPicPr>
                   <pic:blipFill>
-                    <a:blip r:embed="rId17">
+                    <a:blip r:embed="rId18">
                       <a:extLst>
                         <a:ext uri="{28A0092B-C50C-407E-A947-70E740481C1C}">
                           <a14:useLocalDpi xmlns:a14="http://schemas.microsoft.com/office/drawing/2010/main" val="0"/>
@@ -1183,7 +1234,7 @@
                     <pic:cNvPicPr/>
                   </pic:nvPicPr>
                   <pic:blipFill>
-                    <a:blip r:embed="rId18">
+                    <a:blip r:embed="rId19">
                       <a:extLst>
                         <a:ext uri="{28A0092B-C50C-407E-A947-70E740481C1C}">
                           <a14:useLocalDpi xmlns:a14="http://schemas.microsoft.com/office/drawing/2010/main" val="0"/>
@@ -1248,7 +1299,7 @@
                     <pic:cNvPicPr/>
                   </pic:nvPicPr>
                   <pic:blipFill>
-                    <a:blip r:embed="rId19">
+                    <a:blip r:embed="rId20">
                       <a:extLst>
                         <a:ext uri="{28A0092B-C50C-407E-A947-70E740481C1C}">
                           <a14:useLocalDpi xmlns:a14="http://schemas.microsoft.com/office/drawing/2010/main" val="0"/>
@@ -1336,7 +1387,7 @@
                     <pic:cNvPicPr/>
                   </pic:nvPicPr>
                   <pic:blipFill>
-                    <a:blip r:embed="rId20">
+                    <a:blip r:embed="rId21">
                       <a:extLst>
                         <a:ext uri="{28A0092B-C50C-407E-A947-70E740481C1C}">
                           <a14:useLocalDpi xmlns:a14="http://schemas.microsoft.com/office/drawing/2010/main" val="0"/>

</xml_diff>